<commit_message>
Schema delle architetture di sistema
</commit_message>
<xml_diff>
--- a/1_QdC/QdC_DattiloKing.docx
+++ b/1_QdC/QdC_DattiloKing.docx
@@ -2687,28 +2687,6 @@
     </w:p>
     <w:p>
       <w:pPr>
-        <w:pStyle w:val="Titolo1"/>
-        <w:numPr>
-          <w:ilvl w:val="0"/>
-          <w:numId w:val="5"/>
-        </w:numPr>
-        <w:pBdr>
-          <w:top w:val="single" w:sz="4" w:space="0" w:color="auto"/>
-        </w:pBdr>
-        <w:spacing w:before="360" w:after="240" w:line="240" w:lineRule="auto"/>
-        <w:rPr>
-          <w:lang w:val="it-IT"/>
-        </w:rPr>
-      </w:pPr>
-      <w:r>
-        <w:rPr>
-          <w:lang w:val="it-IT"/>
-        </w:rPr>
-        <w:t>PREREQUISITI</w:t>
-      </w:r>
-    </w:p>
-    <w:p>
-      <w:pPr>
         <w:pStyle w:val="Paragrafoelenco"/>
         <w:numPr>
           <w:ilvl w:val="0"/>
@@ -2724,84 +2702,17 @@
           <w:lang w:val="it-IT" w:eastAsia="fr-FR"/>
         </w:rPr>
       </w:pPr>
+      <w:proofErr w:type="spellStart"/>
       <w:r>
         <w:rPr>
           <w:rFonts w:eastAsia="Times New Roman" w:cstheme="minorHAnsi"/>
           <w:lang w:val="it-IT" w:eastAsia="fr-FR"/>
         </w:rPr>
-        <w:t xml:space="preserve">Linguaggio: </w:t>
-      </w:r>
-      <w:proofErr w:type="spellStart"/>
-      <w:r>
-        <w:rPr>
-          <w:rFonts w:eastAsia="Times New Roman" w:cstheme="minorHAnsi"/>
-          <w:lang w:val="it-IT" w:eastAsia="fr-FR"/>
-        </w:rPr>
-        <w:t>php</w:t>
-      </w:r>
+        <w:t>Instagantt</w:t>
+      </w:r>
+      <w:bookmarkStart w:id="4" w:name="_GoBack"/>
+      <w:bookmarkEnd w:id="4"/>
       <w:proofErr w:type="spellEnd"/>
-      <w:r>
-        <w:rPr>
-          <w:rFonts w:eastAsia="Times New Roman" w:cstheme="minorHAnsi"/>
-          <w:lang w:val="it-IT" w:eastAsia="fr-FR"/>
-        </w:rPr>
-        <w:t xml:space="preserve">, </w:t>
-      </w:r>
-      <w:proofErr w:type="spellStart"/>
-      <w:r>
-        <w:rPr>
-          <w:rFonts w:eastAsia="Times New Roman" w:cstheme="minorHAnsi"/>
-          <w:lang w:val="it-IT" w:eastAsia="fr-FR"/>
-        </w:rPr>
-        <w:t>mvc</w:t>
-      </w:r>
-      <w:proofErr w:type="spellEnd"/>
-      <w:r>
-        <w:rPr>
-          <w:rFonts w:eastAsia="Times New Roman" w:cstheme="minorHAnsi"/>
-          <w:lang w:val="it-IT" w:eastAsia="fr-FR"/>
-        </w:rPr>
-        <w:t xml:space="preserve"> </w:t>
-      </w:r>
-      <w:r>
-        <w:rPr>
-          <w:rFonts w:eastAsia="Times New Roman" w:cstheme="minorHAnsi"/>
-          <w:lang w:val="it-IT" w:eastAsia="fr-FR"/>
-        </w:rPr>
-        <w:t xml:space="preserve">html, </w:t>
-      </w:r>
-      <w:proofErr w:type="spellStart"/>
-      <w:r>
-        <w:rPr>
-          <w:rFonts w:eastAsia="Times New Roman" w:cstheme="minorHAnsi"/>
-          <w:lang w:val="it-IT" w:eastAsia="fr-FR"/>
-        </w:rPr>
-        <w:t>css</w:t>
-      </w:r>
-      <w:proofErr w:type="spellEnd"/>
-      <w:r>
-        <w:rPr>
-          <w:rFonts w:eastAsia="Times New Roman" w:cstheme="minorHAnsi"/>
-          <w:lang w:val="it-IT" w:eastAsia="fr-FR"/>
-        </w:rPr>
-        <w:t xml:space="preserve">, </w:t>
-      </w:r>
-      <w:proofErr w:type="spellStart"/>
-      <w:r>
-        <w:rPr>
-          <w:rFonts w:eastAsia="Times New Roman" w:cstheme="minorHAnsi"/>
-          <w:lang w:val="it-IT" w:eastAsia="fr-FR"/>
-        </w:rPr>
-        <w:t>sql</w:t>
-      </w:r>
-      <w:proofErr w:type="spellEnd"/>
-      <w:r>
-        <w:rPr>
-          <w:rFonts w:eastAsia="Times New Roman" w:cstheme="minorHAnsi"/>
-          <w:lang w:val="it-IT" w:eastAsia="fr-FR"/>
-        </w:rPr>
-        <w:t>.</w:t>
-      </w:r>
     </w:p>
     <w:p>
       <w:pPr>
@@ -2822,6 +2733,124 @@
         <w:rPr>
           <w:lang w:val="it-IT"/>
         </w:rPr>
+        <w:t>PREREQUISITI</w:t>
+      </w:r>
+    </w:p>
+    <w:p>
+      <w:pPr>
+        <w:pStyle w:val="Paragrafoelenco"/>
+        <w:numPr>
+          <w:ilvl w:val="0"/>
+          <w:numId w:val="11"/>
+        </w:numPr>
+        <w:autoSpaceDE w:val="0"/>
+        <w:autoSpaceDN w:val="0"/>
+        <w:adjustRightInd w:val="0"/>
+        <w:spacing w:after="0" w:line="240" w:lineRule="auto"/>
+        <w:jc w:val="both"/>
+        <w:rPr>
+          <w:rFonts w:eastAsia="Times New Roman" w:cstheme="minorHAnsi"/>
+          <w:lang w:val="it-IT" w:eastAsia="fr-FR"/>
+        </w:rPr>
+      </w:pPr>
+      <w:r>
+        <w:rPr>
+          <w:rFonts w:eastAsia="Times New Roman" w:cstheme="minorHAnsi"/>
+          <w:lang w:val="it-IT" w:eastAsia="fr-FR"/>
+        </w:rPr>
+        <w:t xml:space="preserve">Linguaggio: </w:t>
+      </w:r>
+      <w:proofErr w:type="spellStart"/>
+      <w:r>
+        <w:rPr>
+          <w:rFonts w:eastAsia="Times New Roman" w:cstheme="minorHAnsi"/>
+          <w:lang w:val="it-IT" w:eastAsia="fr-FR"/>
+        </w:rPr>
+        <w:t>php</w:t>
+      </w:r>
+      <w:proofErr w:type="spellEnd"/>
+      <w:r>
+        <w:rPr>
+          <w:rFonts w:eastAsia="Times New Roman" w:cstheme="minorHAnsi"/>
+          <w:lang w:val="it-IT" w:eastAsia="fr-FR"/>
+        </w:rPr>
+        <w:t xml:space="preserve">, </w:t>
+      </w:r>
+      <w:proofErr w:type="spellStart"/>
+      <w:r>
+        <w:rPr>
+          <w:rFonts w:eastAsia="Times New Roman" w:cstheme="minorHAnsi"/>
+          <w:lang w:val="it-IT" w:eastAsia="fr-FR"/>
+        </w:rPr>
+        <w:t>mvc</w:t>
+      </w:r>
+      <w:proofErr w:type="spellEnd"/>
+      <w:r>
+        <w:rPr>
+          <w:rFonts w:eastAsia="Times New Roman" w:cstheme="minorHAnsi"/>
+          <w:lang w:val="it-IT" w:eastAsia="fr-FR"/>
+        </w:rPr>
+        <w:t xml:space="preserve"> </w:t>
+      </w:r>
+      <w:r>
+        <w:rPr>
+          <w:rFonts w:eastAsia="Times New Roman" w:cstheme="minorHAnsi"/>
+          <w:lang w:val="it-IT" w:eastAsia="fr-FR"/>
+        </w:rPr>
+        <w:t xml:space="preserve">html, </w:t>
+      </w:r>
+      <w:proofErr w:type="spellStart"/>
+      <w:r>
+        <w:rPr>
+          <w:rFonts w:eastAsia="Times New Roman" w:cstheme="minorHAnsi"/>
+          <w:lang w:val="it-IT" w:eastAsia="fr-FR"/>
+        </w:rPr>
+        <w:t>css</w:t>
+      </w:r>
+      <w:proofErr w:type="spellEnd"/>
+      <w:r>
+        <w:rPr>
+          <w:rFonts w:eastAsia="Times New Roman" w:cstheme="minorHAnsi"/>
+          <w:lang w:val="it-IT" w:eastAsia="fr-FR"/>
+        </w:rPr>
+        <w:t xml:space="preserve">, </w:t>
+      </w:r>
+      <w:proofErr w:type="spellStart"/>
+      <w:r>
+        <w:rPr>
+          <w:rFonts w:eastAsia="Times New Roman" w:cstheme="minorHAnsi"/>
+          <w:lang w:val="it-IT" w:eastAsia="fr-FR"/>
+        </w:rPr>
+        <w:t>sql</w:t>
+      </w:r>
+      <w:proofErr w:type="spellEnd"/>
+      <w:r>
+        <w:rPr>
+          <w:rFonts w:eastAsia="Times New Roman" w:cstheme="minorHAnsi"/>
+          <w:lang w:val="it-IT" w:eastAsia="fr-FR"/>
+        </w:rPr>
+        <w:t>.</w:t>
+      </w:r>
+    </w:p>
+    <w:p>
+      <w:pPr>
+        <w:pStyle w:val="Titolo1"/>
+        <w:numPr>
+          <w:ilvl w:val="0"/>
+          <w:numId w:val="5"/>
+        </w:numPr>
+        <w:pBdr>
+          <w:top w:val="single" w:sz="4" w:space="0" w:color="auto"/>
+        </w:pBdr>
+        <w:spacing w:before="360" w:after="240" w:line="240" w:lineRule="auto"/>
+        <w:rPr>
+          <w:lang w:val="it-IT"/>
+        </w:rPr>
+      </w:pPr>
+      <w:r>
+        <w:rPr>
+          <w:lang w:val="it-IT"/>
+        </w:rPr>
         <w:t>DESCRIZIONE DEL PROGETTO</w:t>
       </w:r>
     </w:p>
@@ -2919,8 +2948,6 @@
         </w:rPr>
         <w:t>una modalità Multiplayer</w:t>
       </w:r>
-      <w:bookmarkStart w:id="4" w:name="_GoBack"/>
-      <w:bookmarkEnd w:id="4"/>
     </w:p>
     <w:p>
       <w:pPr>
@@ -6922,7 +6949,7 @@
 </file>
 
 <file path=customXml/itemProps1.xml><?xml version="1.0" encoding="utf-8"?>
-<ds:datastoreItem xmlns:ds="http://schemas.openxmlformats.org/officeDocument/2006/customXml" ds:itemID="{3F39DADE-18B0-4A43-96C2-9A7A89FA8665}">
+<ds:datastoreItem xmlns:ds="http://schemas.openxmlformats.org/officeDocument/2006/customXml" ds:itemID="{AAFB73EB-878E-4FB0-8440-8B9DB237A3EA}">
   <ds:schemaRefs>
     <ds:schemaRef ds:uri="http://schemas.openxmlformats.org/officeDocument/2006/bibliography"/>
   </ds:schemaRefs>

</xml_diff>

<commit_message>
Revert "Schema delle architetture di sistema"
This reverts commit 7ac3592ef7fab7b8cf6033c8b04d7413bf466213.
</commit_message>
<xml_diff>
--- a/1_QdC/QdC_DattiloKing.docx
+++ b/1_QdC/QdC_DattiloKing.docx
@@ -2687,6 +2687,28 @@
     </w:p>
     <w:p>
       <w:pPr>
+        <w:pStyle w:val="Titolo1"/>
+        <w:numPr>
+          <w:ilvl w:val="0"/>
+          <w:numId w:val="5"/>
+        </w:numPr>
+        <w:pBdr>
+          <w:top w:val="single" w:sz="4" w:space="0" w:color="auto"/>
+        </w:pBdr>
+        <w:spacing w:before="360" w:after="240" w:line="240" w:lineRule="auto"/>
+        <w:rPr>
+          <w:lang w:val="it-IT"/>
+        </w:rPr>
+      </w:pPr>
+      <w:r>
+        <w:rPr>
+          <w:lang w:val="it-IT"/>
+        </w:rPr>
+        <w:t>PREREQUISITI</w:t>
+      </w:r>
+    </w:p>
+    <w:p>
+      <w:pPr>
         <w:pStyle w:val="Paragrafoelenco"/>
         <w:numPr>
           <w:ilvl w:val="0"/>
@@ -2702,17 +2724,84 @@
           <w:lang w:val="it-IT" w:eastAsia="fr-FR"/>
         </w:rPr>
       </w:pPr>
-      <w:proofErr w:type="spellStart"/>
       <w:r>
         <w:rPr>
           <w:rFonts w:eastAsia="Times New Roman" w:cstheme="minorHAnsi"/>
           <w:lang w:val="it-IT" w:eastAsia="fr-FR"/>
         </w:rPr>
-        <w:t>Instagantt</w:t>
-      </w:r>
-      <w:bookmarkStart w:id="4" w:name="_GoBack"/>
-      <w:bookmarkEnd w:id="4"/>
+        <w:t xml:space="preserve">Linguaggio: </w:t>
+      </w:r>
+      <w:proofErr w:type="spellStart"/>
+      <w:r>
+        <w:rPr>
+          <w:rFonts w:eastAsia="Times New Roman" w:cstheme="minorHAnsi"/>
+          <w:lang w:val="it-IT" w:eastAsia="fr-FR"/>
+        </w:rPr>
+        <w:t>php</w:t>
+      </w:r>
       <w:proofErr w:type="spellEnd"/>
+      <w:r>
+        <w:rPr>
+          <w:rFonts w:eastAsia="Times New Roman" w:cstheme="minorHAnsi"/>
+          <w:lang w:val="it-IT" w:eastAsia="fr-FR"/>
+        </w:rPr>
+        <w:t xml:space="preserve">, </w:t>
+      </w:r>
+      <w:proofErr w:type="spellStart"/>
+      <w:r>
+        <w:rPr>
+          <w:rFonts w:eastAsia="Times New Roman" w:cstheme="minorHAnsi"/>
+          <w:lang w:val="it-IT" w:eastAsia="fr-FR"/>
+        </w:rPr>
+        <w:t>mvc</w:t>
+      </w:r>
+      <w:proofErr w:type="spellEnd"/>
+      <w:r>
+        <w:rPr>
+          <w:rFonts w:eastAsia="Times New Roman" w:cstheme="minorHAnsi"/>
+          <w:lang w:val="it-IT" w:eastAsia="fr-FR"/>
+        </w:rPr>
+        <w:t xml:space="preserve"> </w:t>
+      </w:r>
+      <w:r>
+        <w:rPr>
+          <w:rFonts w:eastAsia="Times New Roman" w:cstheme="minorHAnsi"/>
+          <w:lang w:val="it-IT" w:eastAsia="fr-FR"/>
+        </w:rPr>
+        <w:t xml:space="preserve">html, </w:t>
+      </w:r>
+      <w:proofErr w:type="spellStart"/>
+      <w:r>
+        <w:rPr>
+          <w:rFonts w:eastAsia="Times New Roman" w:cstheme="minorHAnsi"/>
+          <w:lang w:val="it-IT" w:eastAsia="fr-FR"/>
+        </w:rPr>
+        <w:t>css</w:t>
+      </w:r>
+      <w:proofErr w:type="spellEnd"/>
+      <w:r>
+        <w:rPr>
+          <w:rFonts w:eastAsia="Times New Roman" w:cstheme="minorHAnsi"/>
+          <w:lang w:val="it-IT" w:eastAsia="fr-FR"/>
+        </w:rPr>
+        <w:t xml:space="preserve">, </w:t>
+      </w:r>
+      <w:proofErr w:type="spellStart"/>
+      <w:r>
+        <w:rPr>
+          <w:rFonts w:eastAsia="Times New Roman" w:cstheme="minorHAnsi"/>
+          <w:lang w:val="it-IT" w:eastAsia="fr-FR"/>
+        </w:rPr>
+        <w:t>sql</w:t>
+      </w:r>
+      <w:proofErr w:type="spellEnd"/>
+      <w:r>
+        <w:rPr>
+          <w:rFonts w:eastAsia="Times New Roman" w:cstheme="minorHAnsi"/>
+          <w:lang w:val="it-IT" w:eastAsia="fr-FR"/>
+        </w:rPr>
+        <w:t>.</w:t>
+      </w:r>
     </w:p>
     <w:p>
       <w:pPr>
@@ -2733,124 +2822,6 @@
         <w:rPr>
           <w:lang w:val="it-IT"/>
         </w:rPr>
-        <w:t>PREREQUISITI</w:t>
-      </w:r>
-    </w:p>
-    <w:p>
-      <w:pPr>
-        <w:pStyle w:val="Paragrafoelenco"/>
-        <w:numPr>
-          <w:ilvl w:val="0"/>
-          <w:numId w:val="11"/>
-        </w:numPr>
-        <w:autoSpaceDE w:val="0"/>
-        <w:autoSpaceDN w:val="0"/>
-        <w:adjustRightInd w:val="0"/>
-        <w:spacing w:after="0" w:line="240" w:lineRule="auto"/>
-        <w:jc w:val="both"/>
-        <w:rPr>
-          <w:rFonts w:eastAsia="Times New Roman" w:cstheme="minorHAnsi"/>
-          <w:lang w:val="it-IT" w:eastAsia="fr-FR"/>
-        </w:rPr>
-      </w:pPr>
-      <w:r>
-        <w:rPr>
-          <w:rFonts w:eastAsia="Times New Roman" w:cstheme="minorHAnsi"/>
-          <w:lang w:val="it-IT" w:eastAsia="fr-FR"/>
-        </w:rPr>
-        <w:t xml:space="preserve">Linguaggio: </w:t>
-      </w:r>
-      <w:proofErr w:type="spellStart"/>
-      <w:r>
-        <w:rPr>
-          <w:rFonts w:eastAsia="Times New Roman" w:cstheme="minorHAnsi"/>
-          <w:lang w:val="it-IT" w:eastAsia="fr-FR"/>
-        </w:rPr>
-        <w:t>php</w:t>
-      </w:r>
-      <w:proofErr w:type="spellEnd"/>
-      <w:r>
-        <w:rPr>
-          <w:rFonts w:eastAsia="Times New Roman" w:cstheme="minorHAnsi"/>
-          <w:lang w:val="it-IT" w:eastAsia="fr-FR"/>
-        </w:rPr>
-        <w:t xml:space="preserve">, </w:t>
-      </w:r>
-      <w:proofErr w:type="spellStart"/>
-      <w:r>
-        <w:rPr>
-          <w:rFonts w:eastAsia="Times New Roman" w:cstheme="minorHAnsi"/>
-          <w:lang w:val="it-IT" w:eastAsia="fr-FR"/>
-        </w:rPr>
-        <w:t>mvc</w:t>
-      </w:r>
-      <w:proofErr w:type="spellEnd"/>
-      <w:r>
-        <w:rPr>
-          <w:rFonts w:eastAsia="Times New Roman" w:cstheme="minorHAnsi"/>
-          <w:lang w:val="it-IT" w:eastAsia="fr-FR"/>
-        </w:rPr>
-        <w:t xml:space="preserve"> </w:t>
-      </w:r>
-      <w:r>
-        <w:rPr>
-          <w:rFonts w:eastAsia="Times New Roman" w:cstheme="minorHAnsi"/>
-          <w:lang w:val="it-IT" w:eastAsia="fr-FR"/>
-        </w:rPr>
-        <w:t xml:space="preserve">html, </w:t>
-      </w:r>
-      <w:proofErr w:type="spellStart"/>
-      <w:r>
-        <w:rPr>
-          <w:rFonts w:eastAsia="Times New Roman" w:cstheme="minorHAnsi"/>
-          <w:lang w:val="it-IT" w:eastAsia="fr-FR"/>
-        </w:rPr>
-        <w:t>css</w:t>
-      </w:r>
-      <w:proofErr w:type="spellEnd"/>
-      <w:r>
-        <w:rPr>
-          <w:rFonts w:eastAsia="Times New Roman" w:cstheme="minorHAnsi"/>
-          <w:lang w:val="it-IT" w:eastAsia="fr-FR"/>
-        </w:rPr>
-        <w:t xml:space="preserve">, </w:t>
-      </w:r>
-      <w:proofErr w:type="spellStart"/>
-      <w:r>
-        <w:rPr>
-          <w:rFonts w:eastAsia="Times New Roman" w:cstheme="minorHAnsi"/>
-          <w:lang w:val="it-IT" w:eastAsia="fr-FR"/>
-        </w:rPr>
-        <w:t>sql</w:t>
-      </w:r>
-      <w:proofErr w:type="spellEnd"/>
-      <w:r>
-        <w:rPr>
-          <w:rFonts w:eastAsia="Times New Roman" w:cstheme="minorHAnsi"/>
-          <w:lang w:val="it-IT" w:eastAsia="fr-FR"/>
-        </w:rPr>
-        <w:t>.</w:t>
-      </w:r>
-    </w:p>
-    <w:p>
-      <w:pPr>
-        <w:pStyle w:val="Titolo1"/>
-        <w:numPr>
-          <w:ilvl w:val="0"/>
-          <w:numId w:val="5"/>
-        </w:numPr>
-        <w:pBdr>
-          <w:top w:val="single" w:sz="4" w:space="0" w:color="auto"/>
-        </w:pBdr>
-        <w:spacing w:before="360" w:after="240" w:line="240" w:lineRule="auto"/>
-        <w:rPr>
-          <w:lang w:val="it-IT"/>
-        </w:rPr>
-      </w:pPr>
-      <w:r>
-        <w:rPr>
-          <w:lang w:val="it-IT"/>
-        </w:rPr>
         <w:t>DESCRIZIONE DEL PROGETTO</w:t>
       </w:r>
     </w:p>
@@ -2948,6 +2919,8 @@
         </w:rPr>
         <w:t>una modalità Multiplayer</w:t>
       </w:r>
+      <w:bookmarkStart w:id="4" w:name="_GoBack"/>
+      <w:bookmarkEnd w:id="4"/>
     </w:p>
     <w:p>
       <w:pPr>
@@ -6949,7 +6922,7 @@
 </file>
 
 <file path=customXml/itemProps1.xml><?xml version="1.0" encoding="utf-8"?>
-<ds:datastoreItem xmlns:ds="http://schemas.openxmlformats.org/officeDocument/2006/customXml" ds:itemID="{AAFB73EB-878E-4FB0-8440-8B9DB237A3EA}">
+<ds:datastoreItem xmlns:ds="http://schemas.openxmlformats.org/officeDocument/2006/customXml" ds:itemID="{3F39DADE-18B0-4A43-96C2-9A7A89FA8665}">
   <ds:schemaRefs>
     <ds:schemaRef ds:uri="http://schemas.openxmlformats.org/officeDocument/2006/bibliography"/>
   </ds:schemaRefs>

</xml_diff>

<commit_message>
QdC, Diario Amos, Gantt
</commit_message>
<xml_diff>
--- a/1_QdC/QdC_DattiloKing.docx
+++ b/1_QdC/QdC_DattiloKing.docx
@@ -613,21 +613,26 @@
               </w:rPr>
               <w:t xml:space="preserve"> </w:t>
             </w:r>
-            <w:proofErr w:type="spellStart"/>
             <w:r>
               <w:rPr>
                 <w:rFonts w:ascii="Calibri" w:hAnsi="Calibri" w:cs="Calibri"/>
                 <w:color w:val="000000"/>
               </w:rPr>
-              <w:t>Hefliger</w:t>
-            </w:r>
-            <w:proofErr w:type="spellEnd"/>
+              <w:t>H</w:t>
+            </w:r>
             <w:r>
               <w:rPr>
                 <w:rFonts w:ascii="Calibri" w:hAnsi="Calibri" w:cs="Calibri"/>
                 <w:color w:val="000000"/>
               </w:rPr>
-              <w:t xml:space="preserve"> </w:t>
+              <w:t>a</w:t>
+            </w:r>
+            <w:r>
+              <w:rPr>
+                <w:rFonts w:ascii="Calibri" w:hAnsi="Calibri" w:cs="Calibri"/>
+                <w:color w:val="000000"/>
+              </w:rPr>
+              <w:t xml:space="preserve">efliger </w:t>
             </w:r>
           </w:p>
         </w:tc>
@@ -979,17 +984,22 @@
                 <w:rFonts w:asciiTheme="minorHAnsi" w:hAnsiTheme="minorHAnsi" w:cstheme="minorHAnsi"/>
                 <w:lang w:val="it-IT"/>
               </w:rPr>
-              <w:t xml:space="preserve"> </w:t>
-            </w:r>
-            <w:proofErr w:type="spellStart"/>
-            <w:r>
-              <w:rPr>
-                <w:rFonts w:asciiTheme="minorHAnsi" w:hAnsiTheme="minorHAnsi" w:cstheme="minorHAnsi"/>
-                <w:lang w:val="it-IT"/>
-              </w:rPr>
-              <w:t>MIchel</w:t>
-            </w:r>
-            <w:proofErr w:type="spellEnd"/>
+              <w:t xml:space="preserve"> M</w:t>
+            </w:r>
+            <w:r>
+              <w:rPr>
+                <w:rFonts w:asciiTheme="minorHAnsi" w:hAnsiTheme="minorHAnsi" w:cstheme="minorHAnsi"/>
+                <w:lang w:val="it-IT"/>
+              </w:rPr>
+              <w:t>i</w:t>
+            </w:r>
+            <w:r>
+              <w:rPr>
+                <w:rFonts w:asciiTheme="minorHAnsi" w:hAnsiTheme="minorHAnsi" w:cstheme="minorHAnsi"/>
+                <w:lang w:val="it-IT"/>
+              </w:rPr>
+              <w:t>chel</w:t>
+            </w:r>
           </w:p>
         </w:tc>
         <w:tc>
@@ -1183,6 +1193,13 @@
               </w:rPr>
               <w:t xml:space="preserve"> </w:t>
             </w:r>
+            <w:r>
+              <w:rPr>
+                <w:rFonts w:asciiTheme="minorHAnsi" w:hAnsiTheme="minorHAnsi" w:cstheme="minorHAnsi"/>
+                <w:lang w:val="it-IT"/>
+              </w:rPr>
+              <w:t xml:space="preserve">Michel </w:t>
+            </w:r>
           </w:p>
         </w:tc>
         <w:tc>
@@ -1213,6 +1230,13 @@
                 <w:lang w:val="it-IT"/>
               </w:rPr>
               <w:t xml:space="preserve"> </w:t>
+            </w:r>
+            <w:r>
+              <w:rPr>
+                <w:rFonts w:asciiTheme="minorHAnsi" w:hAnsiTheme="minorHAnsi" w:cstheme="minorHAnsi"/>
+                <w:lang w:val="it-IT"/>
+              </w:rPr>
+              <w:t>Palucci</w:t>
             </w:r>
           </w:p>
         </w:tc>
@@ -1269,6 +1293,14 @@
               </w:rPr>
               <w:t xml:space="preserve"> </w:t>
             </w:r>
+            <w:r>
+              <w:rPr>
+                <w:rStyle w:val="CorpotestoCarattere"/>
+                <w:rFonts w:asciiTheme="minorHAnsi" w:hAnsiTheme="minorHAnsi" w:cstheme="minorHAnsi"/>
+                <w:lang w:val="it-IT"/>
+              </w:rPr>
+              <w:t>michel.palucci@edu.ti.ch</w:t>
+            </w:r>
           </w:p>
         </w:tc>
         <w:tc>
@@ -1421,6 +1453,38 @@
                 <w:lang w:val="it-IT"/>
               </w:rPr>
               <w:sym w:font="Wingdings" w:char="F02C"/>
+            </w:r>
+            <w:r>
+              <w:rPr>
+                <w:rStyle w:val="CorpotestoCarattere"/>
+                <w:rFonts w:asciiTheme="minorHAnsi" w:hAnsiTheme="minorHAnsi" w:cstheme="minorHAnsi"/>
+                <w:lang w:val="it-IT"/>
+              </w:rPr>
+              <w:t xml:space="preserve"> geo</w:t>
+            </w:r>
+            <w:r>
+              <w:rPr>
+                <w:rStyle w:val="CorpotestoCarattere"/>
+                <w:rFonts w:asciiTheme="minorHAnsi" w:hAnsiTheme="minorHAnsi" w:cstheme="minorHAnsi"/>
+                <w:lang w:val="it-IT"/>
+              </w:rPr>
+              <w:t>.</w:t>
+            </w:r>
+            <w:r>
+              <w:rPr>
+                <w:rStyle w:val="CorpotestoCarattere"/>
+                <w:rFonts w:asciiTheme="minorHAnsi" w:hAnsiTheme="minorHAnsi" w:cstheme="minorHAnsi"/>
+                <w:lang w:val="it-IT"/>
+              </w:rPr>
+              <w:t>petrini</w:t>
+            </w:r>
+            <w:r>
+              <w:rPr>
+                <w:rStyle w:val="CorpotestoCarattere"/>
+                <w:rFonts w:asciiTheme="minorHAnsi" w:hAnsiTheme="minorHAnsi" w:cstheme="minorHAnsi"/>
+                <w:lang w:val="it-IT"/>
+              </w:rPr>
+              <w:t>@edu.ti.ch</w:t>
             </w:r>
           </w:p>
         </w:tc>
@@ -1632,6 +1696,13 @@
                 <w:lang w:val="it-IT"/>
               </w:rPr>
             </w:pPr>
+            <w:r>
+              <w:rPr>
+                <w:rFonts w:cstheme="minorHAnsi"/>
+                <w:lang w:val="it-IT"/>
+              </w:rPr>
+              <w:t>120</w:t>
+            </w:r>
           </w:p>
         </w:tc>
       </w:tr>
@@ -2919,8 +2990,6 @@
         </w:rPr>
         <w:t>una modalità Multiplayer</w:t>
       </w:r>
-      <w:bookmarkStart w:id="4" w:name="_GoBack"/>
-      <w:bookmarkEnd w:id="4"/>
     </w:p>
     <w:p>
       <w:pPr>
@@ -3134,8 +3203,8 @@
           <w:lang w:val="it-IT"/>
         </w:rPr>
       </w:pPr>
-      <w:bookmarkStart w:id="5" w:name="OLE_LINK1"/>
-      <w:bookmarkStart w:id="6" w:name="OLE_LINK2"/>
+      <w:bookmarkStart w:id="4" w:name="OLE_LINK1"/>
+      <w:bookmarkStart w:id="5" w:name="OLE_LINK2"/>
       <w:r>
         <w:rPr>
           <w:lang w:val="it-IT"/>
@@ -3156,10 +3225,10 @@
           <w:lang w:val="it-IT"/>
         </w:rPr>
       </w:pPr>
-      <w:bookmarkStart w:id="7" w:name="OLE_LINK14"/>
-      <w:bookmarkStart w:id="8" w:name="OLE_LINK15"/>
+      <w:bookmarkStart w:id="6" w:name="OLE_LINK14"/>
+      <w:bookmarkStart w:id="7" w:name="OLE_LINK15"/>
+      <w:bookmarkEnd w:id="4"/>
       <w:bookmarkEnd w:id="5"/>
-      <w:bookmarkEnd w:id="6"/>
       <w:r>
         <w:rPr>
           <w:rFonts w:asciiTheme="minorHAnsi" w:hAnsiTheme="minorHAnsi" w:cstheme="minorHAnsi"/>
@@ -3238,8 +3307,8 @@
         </w:rPr>
       </w:pPr>
     </w:p>
+    <w:bookmarkEnd w:id="6"/>
     <w:bookmarkEnd w:id="7"/>
-    <w:bookmarkEnd w:id="8"/>
     <w:p>
       <w:pPr>
         <w:pStyle w:val="NormaleWeb"/>
@@ -3280,11 +3349,14 @@
     <w:p>
       <w:pPr>
         <w:pStyle w:val="Paragrafoelenco"/>
+        <w:numPr>
+          <w:ilvl w:val="0"/>
+          <w:numId w:val="13"/>
+        </w:numPr>
         <w:autoSpaceDE w:val="0"/>
         <w:autoSpaceDN w:val="0"/>
         <w:adjustRightInd w:val="0"/>
         <w:spacing w:after="0" w:line="240" w:lineRule="auto"/>
-        <w:ind w:left="170"/>
         <w:rPr>
           <w:rFonts w:eastAsia="Times New Roman" w:cstheme="minorHAnsi"/>
           <w:lang w:val="it-IT" w:eastAsia="en-GB"/>
@@ -3295,8 +3367,154 @@
           <w:rFonts w:eastAsia="Times New Roman" w:cstheme="minorHAnsi"/>
           <w:lang w:val="it-IT" w:eastAsia="en-GB"/>
         </w:rPr>
-        <w:t>-</w:t>
-      </w:r>
+        <w:t>159 (Analisi del problema)</w:t>
+      </w:r>
+    </w:p>
+    <w:p>
+      <w:pPr>
+        <w:pStyle w:val="Paragrafoelenco"/>
+        <w:numPr>
+          <w:ilvl w:val="0"/>
+          <w:numId w:val="13"/>
+        </w:numPr>
+        <w:autoSpaceDE w:val="0"/>
+        <w:autoSpaceDN w:val="0"/>
+        <w:adjustRightInd w:val="0"/>
+        <w:spacing w:after="0" w:line="240" w:lineRule="auto"/>
+        <w:rPr>
+          <w:rFonts w:eastAsia="Times New Roman" w:cstheme="minorHAnsi"/>
+          <w:lang w:val="it-IT" w:eastAsia="en-GB"/>
+        </w:rPr>
+      </w:pPr>
+      <w:r>
+        <w:rPr>
+          <w:rFonts w:eastAsia="Times New Roman" w:cstheme="minorHAnsi"/>
+          <w:lang w:val="it-IT" w:eastAsia="en-GB"/>
+        </w:rPr>
+        <w:t>125 (Organizzazione del problema)</w:t>
+      </w:r>
+    </w:p>
+    <w:p>
+      <w:pPr>
+        <w:pStyle w:val="Paragrafoelenco"/>
+        <w:numPr>
+          <w:ilvl w:val="0"/>
+          <w:numId w:val="13"/>
+        </w:numPr>
+        <w:autoSpaceDE w:val="0"/>
+        <w:autoSpaceDN w:val="0"/>
+        <w:adjustRightInd w:val="0"/>
+        <w:spacing w:after="0" w:line="240" w:lineRule="auto"/>
+        <w:rPr>
+          <w:rFonts w:eastAsia="Times New Roman" w:cstheme="minorHAnsi"/>
+          <w:lang w:val="it-IT" w:eastAsia="en-GB"/>
+        </w:rPr>
+      </w:pPr>
+      <w:r>
+        <w:rPr>
+          <w:rFonts w:eastAsia="Times New Roman" w:cstheme="minorHAnsi"/>
+          <w:lang w:val="it-IT" w:eastAsia="en-GB"/>
+        </w:rPr>
+        <w:t>121 (Organizzazione del programma)</w:t>
+      </w:r>
+    </w:p>
+    <w:p>
+      <w:pPr>
+        <w:pStyle w:val="Paragrafoelenco"/>
+        <w:numPr>
+          <w:ilvl w:val="0"/>
+          <w:numId w:val="13"/>
+        </w:numPr>
+        <w:autoSpaceDE w:val="0"/>
+        <w:autoSpaceDN w:val="0"/>
+        <w:adjustRightInd w:val="0"/>
+        <w:spacing w:after="0" w:line="240" w:lineRule="auto"/>
+        <w:rPr>
+          <w:rFonts w:eastAsia="Times New Roman" w:cstheme="minorHAnsi"/>
+          <w:lang w:val="it-IT" w:eastAsia="en-GB"/>
+        </w:rPr>
+      </w:pPr>
+      <w:r>
+        <w:rPr>
+          <w:rFonts w:eastAsia="Times New Roman" w:cstheme="minorHAnsi"/>
+          <w:lang w:val="it-IT" w:eastAsia="en-GB"/>
+        </w:rPr>
+        <w:t>139 (Ergonomia del software)</w:t>
+      </w:r>
+    </w:p>
+    <w:p>
+      <w:pPr>
+        <w:pStyle w:val="Paragrafoelenco"/>
+        <w:numPr>
+          <w:ilvl w:val="0"/>
+          <w:numId w:val="13"/>
+        </w:numPr>
+        <w:autoSpaceDE w:val="0"/>
+        <w:autoSpaceDN w:val="0"/>
+        <w:adjustRightInd w:val="0"/>
+        <w:spacing w:after="0" w:line="240" w:lineRule="auto"/>
+        <w:rPr>
+          <w:rFonts w:eastAsia="Times New Roman" w:cstheme="minorHAnsi"/>
+          <w:lang w:val="it-IT" w:eastAsia="en-GB"/>
+        </w:rPr>
+      </w:pPr>
+      <w:r>
+        <w:rPr>
+          <w:rFonts w:eastAsia="Times New Roman" w:cstheme="minorHAnsi"/>
+          <w:lang w:val="it-IT" w:eastAsia="en-GB"/>
+        </w:rPr>
+        <w:t>166 (Realizzazione delle funzioni)</w:t>
+      </w:r>
+    </w:p>
+    <w:p>
+      <w:pPr>
+        <w:pStyle w:val="Paragrafoelenco"/>
+        <w:numPr>
+          <w:ilvl w:val="0"/>
+          <w:numId w:val="13"/>
+        </w:numPr>
+        <w:autoSpaceDE w:val="0"/>
+        <w:autoSpaceDN w:val="0"/>
+        <w:adjustRightInd w:val="0"/>
+        <w:spacing w:after="0" w:line="240" w:lineRule="auto"/>
+        <w:rPr>
+          <w:rFonts w:eastAsia="Times New Roman" w:cstheme="minorHAnsi"/>
+          <w:lang w:val="it-IT" w:eastAsia="en-GB"/>
+        </w:rPr>
+      </w:pPr>
+      <w:r>
+        <w:rPr>
+          <w:rFonts w:eastAsia="Times New Roman" w:cstheme="minorHAnsi"/>
+          <w:lang w:val="it-IT" w:eastAsia="en-GB"/>
+        </w:rPr>
+        <w:t>164 (Codifica: Trattamento degli errori)</w:t>
+      </w:r>
+    </w:p>
+    <w:p>
+      <w:pPr>
+        <w:pStyle w:val="Paragrafoelenco"/>
+        <w:numPr>
+          <w:ilvl w:val="0"/>
+          <w:numId w:val="13"/>
+        </w:numPr>
+        <w:autoSpaceDE w:val="0"/>
+        <w:autoSpaceDN w:val="0"/>
+        <w:adjustRightInd w:val="0"/>
+        <w:spacing w:after="0" w:line="240" w:lineRule="auto"/>
+        <w:rPr>
+          <w:rFonts w:eastAsia="Times New Roman" w:cstheme="minorHAnsi"/>
+          <w:lang w:val="it-IT" w:eastAsia="en-GB"/>
+        </w:rPr>
+      </w:pPr>
+      <w:r>
+        <w:rPr>
+          <w:rFonts w:eastAsia="Times New Roman" w:cstheme="minorHAnsi"/>
+          <w:lang w:val="it-IT" w:eastAsia="en-GB"/>
+        </w:rPr>
+        <w:t>147 (Parametrizzazione, riusabilità, adattamento)</w:t>
+      </w:r>
+      <w:bookmarkStart w:id="8" w:name="_GoBack"/>
+      <w:bookmarkEnd w:id="8"/>
     </w:p>
     <w:p>
       <w:pPr>
@@ -4404,6 +4622,119 @@
     </w:lvl>
   </w:abstractNum>
   <w:abstractNum w:abstractNumId="1" w15:restartNumberingAfterBreak="0">
+    <w:nsid w:val="07C65A15"/>
+    <w:multiLevelType w:val="hybridMultilevel"/>
+    <w:tmpl w:val="220C7BC8"/>
+    <w:lvl w:ilvl="0" w:tplc="08100001">
+      <w:start w:val="1"/>
+      <w:numFmt w:val="bullet"/>
+      <w:lvlText w:val=""/>
+      <w:lvlJc w:val="left"/>
+      <w:pPr>
+        <w:ind w:left="890" w:hanging="360"/>
+      </w:pPr>
+      <w:rPr>
+        <w:rFonts w:ascii="Symbol" w:hAnsi="Symbol" w:hint="default"/>
+      </w:rPr>
+    </w:lvl>
+    <w:lvl w:ilvl="1" w:tplc="08100003" w:tentative="1">
+      <w:start w:val="1"/>
+      <w:numFmt w:val="bullet"/>
+      <w:lvlText w:val="o"/>
+      <w:lvlJc w:val="left"/>
+      <w:pPr>
+        <w:ind w:left="1610" w:hanging="360"/>
+      </w:pPr>
+      <w:rPr>
+        <w:rFonts w:ascii="Courier New" w:hAnsi="Courier New" w:cs="Courier New" w:hint="default"/>
+      </w:rPr>
+    </w:lvl>
+    <w:lvl w:ilvl="2" w:tplc="08100005" w:tentative="1">
+      <w:start w:val="1"/>
+      <w:numFmt w:val="bullet"/>
+      <w:lvlText w:val=""/>
+      <w:lvlJc w:val="left"/>
+      <w:pPr>
+        <w:ind w:left="2330" w:hanging="360"/>
+      </w:pPr>
+      <w:rPr>
+        <w:rFonts w:ascii="Wingdings" w:hAnsi="Wingdings" w:hint="default"/>
+      </w:rPr>
+    </w:lvl>
+    <w:lvl w:ilvl="3" w:tplc="08100001" w:tentative="1">
+      <w:start w:val="1"/>
+      <w:numFmt w:val="bullet"/>
+      <w:lvlText w:val=""/>
+      <w:lvlJc w:val="left"/>
+      <w:pPr>
+        <w:ind w:left="3050" w:hanging="360"/>
+      </w:pPr>
+      <w:rPr>
+        <w:rFonts w:ascii="Symbol" w:hAnsi="Symbol" w:hint="default"/>
+      </w:rPr>
+    </w:lvl>
+    <w:lvl w:ilvl="4" w:tplc="08100003" w:tentative="1">
+      <w:start w:val="1"/>
+      <w:numFmt w:val="bullet"/>
+      <w:lvlText w:val="o"/>
+      <w:lvlJc w:val="left"/>
+      <w:pPr>
+        <w:ind w:left="3770" w:hanging="360"/>
+      </w:pPr>
+      <w:rPr>
+        <w:rFonts w:ascii="Courier New" w:hAnsi="Courier New" w:cs="Courier New" w:hint="default"/>
+      </w:rPr>
+    </w:lvl>
+    <w:lvl w:ilvl="5" w:tplc="08100005" w:tentative="1">
+      <w:start w:val="1"/>
+      <w:numFmt w:val="bullet"/>
+      <w:lvlText w:val=""/>
+      <w:lvlJc w:val="left"/>
+      <w:pPr>
+        <w:ind w:left="4490" w:hanging="360"/>
+      </w:pPr>
+      <w:rPr>
+        <w:rFonts w:ascii="Wingdings" w:hAnsi="Wingdings" w:hint="default"/>
+      </w:rPr>
+    </w:lvl>
+    <w:lvl w:ilvl="6" w:tplc="08100001" w:tentative="1">
+      <w:start w:val="1"/>
+      <w:numFmt w:val="bullet"/>
+      <w:lvlText w:val=""/>
+      <w:lvlJc w:val="left"/>
+      <w:pPr>
+        <w:ind w:left="5210" w:hanging="360"/>
+      </w:pPr>
+      <w:rPr>
+        <w:rFonts w:ascii="Symbol" w:hAnsi="Symbol" w:hint="default"/>
+      </w:rPr>
+    </w:lvl>
+    <w:lvl w:ilvl="7" w:tplc="08100003" w:tentative="1">
+      <w:start w:val="1"/>
+      <w:numFmt w:val="bullet"/>
+      <w:lvlText w:val="o"/>
+      <w:lvlJc w:val="left"/>
+      <w:pPr>
+        <w:ind w:left="5930" w:hanging="360"/>
+      </w:pPr>
+      <w:rPr>
+        <w:rFonts w:ascii="Courier New" w:hAnsi="Courier New" w:cs="Courier New" w:hint="default"/>
+      </w:rPr>
+    </w:lvl>
+    <w:lvl w:ilvl="8" w:tplc="08100005" w:tentative="1">
+      <w:start w:val="1"/>
+      <w:numFmt w:val="bullet"/>
+      <w:lvlText w:val=""/>
+      <w:lvlJc w:val="left"/>
+      <w:pPr>
+        <w:ind w:left="6650" w:hanging="360"/>
+      </w:pPr>
+      <w:rPr>
+        <w:rFonts w:ascii="Wingdings" w:hAnsi="Wingdings" w:hint="default"/>
+      </w:rPr>
+    </w:lvl>
+  </w:abstractNum>
+  <w:abstractNum w:abstractNumId="2" w15:restartNumberingAfterBreak="0">
     <w:nsid w:val="10CB684C"/>
     <w:multiLevelType w:val="hybridMultilevel"/>
     <w:tmpl w:val="75DCEA5E"/>
@@ -4492,7 +4823,7 @@
       </w:pPr>
     </w:lvl>
   </w:abstractNum>
-  <w:abstractNum w:abstractNumId="2" w15:restartNumberingAfterBreak="0">
+  <w:abstractNum w:abstractNumId="3" w15:restartNumberingAfterBreak="0">
     <w:nsid w:val="26566A89"/>
     <w:multiLevelType w:val="multilevel"/>
     <w:tmpl w:val="12E2BDB4"/>
@@ -4632,7 +4963,7 @@
       </w:rPr>
     </w:lvl>
   </w:abstractNum>
-  <w:abstractNum w:abstractNumId="3" w15:restartNumberingAfterBreak="0">
+  <w:abstractNum w:abstractNumId="4" w15:restartNumberingAfterBreak="0">
     <w:nsid w:val="31513267"/>
     <w:multiLevelType w:val="hybridMultilevel"/>
     <w:tmpl w:val="FA7AC388"/>
@@ -4721,7 +5052,7 @@
       </w:pPr>
     </w:lvl>
   </w:abstractNum>
-  <w:abstractNum w:abstractNumId="4" w15:restartNumberingAfterBreak="0">
+  <w:abstractNum w:abstractNumId="5" w15:restartNumberingAfterBreak="0">
     <w:nsid w:val="40107057"/>
     <w:multiLevelType w:val="hybridMultilevel"/>
     <w:tmpl w:val="983CDF96"/>
@@ -4834,7 +5165,7 @@
       </w:rPr>
     </w:lvl>
   </w:abstractNum>
-  <w:abstractNum w:abstractNumId="5" w15:restartNumberingAfterBreak="0">
+  <w:abstractNum w:abstractNumId="6" w15:restartNumberingAfterBreak="0">
     <w:nsid w:val="4E0F632F"/>
     <w:multiLevelType w:val="hybridMultilevel"/>
     <w:tmpl w:val="3F40CBD8"/>
@@ -4947,7 +5278,7 @@
       </w:rPr>
     </w:lvl>
   </w:abstractNum>
-  <w:abstractNum w:abstractNumId="6" w15:restartNumberingAfterBreak="0">
+  <w:abstractNum w:abstractNumId="7" w15:restartNumberingAfterBreak="0">
     <w:nsid w:val="4E253672"/>
     <w:multiLevelType w:val="hybridMultilevel"/>
     <w:tmpl w:val="018EF620"/>
@@ -5060,7 +5391,7 @@
       </w:rPr>
     </w:lvl>
   </w:abstractNum>
-  <w:abstractNum w:abstractNumId="7" w15:restartNumberingAfterBreak="0">
+  <w:abstractNum w:abstractNumId="8" w15:restartNumberingAfterBreak="0">
     <w:nsid w:val="516B4868"/>
     <w:multiLevelType w:val="multilevel"/>
     <w:tmpl w:val="005630CA"/>
@@ -5173,7 +5504,7 @@
       </w:rPr>
     </w:lvl>
   </w:abstractNum>
-  <w:abstractNum w:abstractNumId="8" w15:restartNumberingAfterBreak="0">
+  <w:abstractNum w:abstractNumId="9" w15:restartNumberingAfterBreak="0">
     <w:nsid w:val="5CF744D1"/>
     <w:multiLevelType w:val="hybridMultilevel"/>
     <w:tmpl w:val="B196497A"/>
@@ -5286,7 +5617,7 @@
       </w:rPr>
     </w:lvl>
   </w:abstractNum>
-  <w:abstractNum w:abstractNumId="9" w15:restartNumberingAfterBreak="0">
+  <w:abstractNum w:abstractNumId="10" w15:restartNumberingAfterBreak="0">
     <w:nsid w:val="702346F9"/>
     <w:multiLevelType w:val="multilevel"/>
     <w:tmpl w:val="F15846B8"/>
@@ -5399,7 +5730,7 @@
       </w:pPr>
     </w:lvl>
   </w:abstractNum>
-  <w:abstractNum w:abstractNumId="10" w15:restartNumberingAfterBreak="0">
+  <w:abstractNum w:abstractNumId="11" w15:restartNumberingAfterBreak="0">
     <w:nsid w:val="732A6F96"/>
     <w:multiLevelType w:val="multilevel"/>
     <w:tmpl w:val="F850D2FC"/>
@@ -5521,39 +5852,42 @@
     </w:lvl>
   </w:abstractNum>
   <w:num w:numId="1">
+    <w:abstractNumId w:val="5"/>
+  </w:num>
+  <w:num w:numId="2">
+    <w:abstractNumId w:val="8"/>
+  </w:num>
+  <w:num w:numId="3">
     <w:abstractNumId w:val="4"/>
   </w:num>
-  <w:num w:numId="2">
-    <w:abstractNumId w:val="7"/>
-  </w:num>
-  <w:num w:numId="3">
-    <w:abstractNumId w:val="3"/>
-  </w:num>
   <w:num w:numId="4">
-    <w:abstractNumId w:val="10"/>
+    <w:abstractNumId w:val="11"/>
   </w:num>
   <w:num w:numId="5">
-    <w:abstractNumId w:val="2"/>
+    <w:abstractNumId w:val="3"/>
   </w:num>
   <w:num w:numId="6">
     <w:abstractNumId w:val="0"/>
   </w:num>
   <w:num w:numId="7">
+    <w:abstractNumId w:val="10"/>
+  </w:num>
+  <w:num w:numId="8">
+    <w:abstractNumId w:val="3"/>
+  </w:num>
+  <w:num w:numId="9">
+    <w:abstractNumId w:val="7"/>
+  </w:num>
+  <w:num w:numId="10">
     <w:abstractNumId w:val="9"/>
   </w:num>
-  <w:num w:numId="8">
+  <w:num w:numId="11">
+    <w:abstractNumId w:val="6"/>
+  </w:num>
+  <w:num w:numId="12">
     <w:abstractNumId w:val="2"/>
   </w:num>
-  <w:num w:numId="9">
-    <w:abstractNumId w:val="6"/>
-  </w:num>
-  <w:num w:numId="10">
-    <w:abstractNumId w:val="8"/>
-  </w:num>
-  <w:num w:numId="11">
-    <w:abstractNumId w:val="5"/>
-  </w:num>
-  <w:num w:numId="12">
+  <w:num w:numId="13">
     <w:abstractNumId w:val="1"/>
   </w:num>
 </w:numbering>
@@ -6922,7 +7256,7 @@
 </file>
 
 <file path=customXml/itemProps1.xml><?xml version="1.0" encoding="utf-8"?>
-<ds:datastoreItem xmlns:ds="http://schemas.openxmlformats.org/officeDocument/2006/customXml" ds:itemID="{3F39DADE-18B0-4A43-96C2-9A7A89FA8665}">
+<ds:datastoreItem xmlns:ds="http://schemas.openxmlformats.org/officeDocument/2006/customXml" ds:itemID="{1DE0562D-2CAF-43B9-97A6-A0503D2E7FB1}">
   <ds:schemaRefs>
     <ds:schemaRef ds:uri="http://schemas.openxmlformats.org/officeDocument/2006/bibliography"/>
   </ds:schemaRefs>

</xml_diff>